<commit_message>
Making weather web app project
</commit_message>
<xml_diff>
--- a/Syllabus-Content.docx
+++ b/Syllabus-Content.docx
@@ -190,6 +190,33 @@
         </w:rPr>
         <w:t>✌️</w:t>
       </w:r>
+    </w:p>
+    <w:p>
+      <w:r>
+        <w:t>//12</w:t>
+      </w:r>
+      <w:r>
+        <w:rPr>
+          <w:vertAlign w:val="superscript"/>
+        </w:rPr>
+        <w:t>th</w:t>
+      </w:r>
+      <w:r>
+        <w:t xml:space="preserve"> </w:t>
+      </w:r>
+      <w:proofErr w:type="spellStart"/>
+      <w:r>
+        <w:t>aug</w:t>
+      </w:r>
+      <w:proofErr w:type="spellEnd"/>
+      <w:r>
+        <w:t xml:space="preserve"> 2023 – I have created a weather web app using react-</w:t>
+      </w:r>
+      <w:proofErr w:type="spellStart"/>
+      <w:r>
+        <w:t>js</w:t>
+      </w:r>
+      <w:proofErr w:type="spellEnd"/>
     </w:p>
     <w:p/>
     <w:sectPr>

</xml_diff>

<commit_message>
Revising all of the work
</commit_message>
<xml_diff>
--- a/Syllabus-Content.docx
+++ b/Syllabus-Content.docx
@@ -9,23 +9,7 @@
         </w:rPr>
       </w:pPr>
       <w:r>
-        <w:t xml:space="preserve">Ch </w:t>
-      </w:r>
-      <w:proofErr w:type="gramStart"/>
-      <w:r>
-        <w:t>1 :</w:t>
-      </w:r>
-      <w:proofErr w:type="gramEnd"/>
-      <w:r>
-        <w:t xml:space="preserve"> Modules System, FS, REPL, NPM, </w:t>
-      </w:r>
-      <w:proofErr w:type="spellStart"/>
-      <w:r>
-        <w:t>Package.json</w:t>
-      </w:r>
-      <w:proofErr w:type="spellEnd"/>
-      <w:r>
-        <w:t xml:space="preserve"> = 31st-July 2023 = </w:t>
+        <w:t xml:space="preserve">Ch 1 : Modules System, FS, REPL, NPM, Package.json = 31st-July 2023 = </w:t>
       </w:r>
       <w:r>
         <w:rPr>
@@ -78,15 +62,7 @@
     </w:p>
     <w:p>
       <w:r>
-        <w:t xml:space="preserve">Ch </w:t>
-      </w:r>
-      <w:proofErr w:type="gramStart"/>
-      <w:r>
-        <w:t>2 :</w:t>
-      </w:r>
-      <w:proofErr w:type="gramEnd"/>
-      <w:r>
-        <w:t xml:space="preserve"> Web Server using Node JS = 31st-July 2023 = </w:t>
+        <w:t xml:space="preserve">Ch 2 : Web Server using Node JS = 31st-July 2023 = </w:t>
       </w:r>
       <w:r>
         <w:rPr>
@@ -102,15 +78,7 @@
         </w:rPr>
       </w:pPr>
       <w:r>
-        <w:t xml:space="preserve">Ch </w:t>
-      </w:r>
-      <w:proofErr w:type="gramStart"/>
-      <w:r>
-        <w:t>3 :</w:t>
-      </w:r>
-      <w:proofErr w:type="gramEnd"/>
-      <w:r>
-        <w:t xml:space="preserve"> Express JS =1st-Aug 2023 = </w:t>
+        <w:t xml:space="preserve">Ch 3 : Express JS =1st-Aug 2023 = </w:t>
       </w:r>
       <w:r>
         <w:rPr>
@@ -174,15 +142,7 @@
         </w:rPr>
       </w:pPr>
       <w:r>
-        <w:t xml:space="preserve">Ch </w:t>
-      </w:r>
-      <w:proofErr w:type="gramStart"/>
-      <w:r>
-        <w:t>4 :</w:t>
-      </w:r>
-      <w:proofErr w:type="gramEnd"/>
-      <w:r>
-        <w:t xml:space="preserve"> REST APIs and CRUD = 1st-Aug 2023 = Started </w:t>
+        <w:t xml:space="preserve">Ch 4 : REST APIs and CRUD = 1st-Aug 2023 = Started </w:t>
       </w:r>
       <w:r>
         <w:rPr>
@@ -202,21 +162,28 @@
         <w:t>th</w:t>
       </w:r>
       <w:r>
-        <w:t xml:space="preserve"> </w:t>
-      </w:r>
-      <w:proofErr w:type="spellStart"/>
-      <w:r>
-        <w:t>aug</w:t>
-      </w:r>
-      <w:proofErr w:type="spellEnd"/>
-      <w:r>
-        <w:t xml:space="preserve"> 2023 – I have created a weather web app using react-</w:t>
-      </w:r>
-      <w:proofErr w:type="spellStart"/>
-      <w:r>
-        <w:t>js</w:t>
-      </w:r>
-      <w:proofErr w:type="spellEnd"/>
+        <w:t xml:space="preserve"> aug 2023 – I have created a weather web app using react-js</w:t>
+      </w:r>
+    </w:p>
+    <w:p>
+      <w:r>
+        <w:t>//13</w:t>
+      </w:r>
+      <w:r>
+        <w:rPr>
+          <w:vertAlign w:val="superscript"/>
+        </w:rPr>
+        <w:t>th</w:t>
+      </w:r>
+      <w:r>
+        <w:t xml:space="preserve"> aug 2023 – Revison of everthing = </w:t>
+      </w:r>
+      <w:r>
+        <w:rPr>
+          <w:rFonts w:ascii="Cambria Math" w:hAnsi="Cambria Math" w:cs="Cambria Math"/>
+        </w:rPr>
+        <w:t>▶️</w:t>
+      </w:r>
     </w:p>
     <w:p/>
     <w:sectPr>

</xml_diff>